<commit_message>
includes players(Practical 7 @100%)
</commit_message>
<xml_diff>
--- a/java/fibonacci/out/production/fibonacci/prac5 doc.docx
+++ b/java/fibonacci/out/production/fibonacci/prac5 doc.docx
@@ -122,6 +122,773 @@
           <w:szCs w:val="20"/>
         </w:rPr>
         <w:t>Iteration is efficient by storing terms in variables and calling on them when needed. Much friendlier for memory and performance.</w:t>
+      </w:r>
+    </w:p>
+    <w:p>
+      <w:pPr>
+        <w:rPr>
+          <w:sz w:val="20"/>
+          <w:szCs w:val="20"/>
+        </w:rPr>
+      </w:pPr>
+    </w:p>
+    <w:p>
+      <w:pPr>
+        <w:rPr>
+          <w:sz w:val="28"/>
+          <w:szCs w:val="28"/>
+        </w:rPr>
+      </w:pPr>
+      <w:r>
+        <w:rPr>
+          <w:sz w:val="28"/>
+          <w:szCs w:val="28"/>
+        </w:rPr>
+        <w:t>Triangle</w:t>
+      </w:r>
+    </w:p>
+    <w:p>
+      <w:pPr>
+        <w:rPr>
+          <w:sz w:val="22"/>
+          <w:szCs w:val="22"/>
+        </w:rPr>
+      </w:pPr>
+    </w:p>
+    <w:p>
+      <w:pPr>
+        <w:rPr>
+          <w:sz w:val="22"/>
+          <w:szCs w:val="22"/>
+        </w:rPr>
+      </w:pPr>
+      <w:r>
+        <w:rPr>
+          <w:sz w:val="22"/>
+          <w:szCs w:val="22"/>
+        </w:rPr>
+        <w:t xml:space="preserve">public int </w:t>
+      </w:r>
+      <w:proofErr w:type="gramStart"/>
+      <w:r>
+        <w:rPr>
+          <w:sz w:val="22"/>
+          <w:szCs w:val="22"/>
+        </w:rPr>
+        <w:t>triangle(</w:t>
+      </w:r>
+      <w:proofErr w:type="gramEnd"/>
+      <w:r>
+        <w:rPr>
+          <w:sz w:val="22"/>
+          <w:szCs w:val="22"/>
+        </w:rPr>
+        <w:t>int rows) {</w:t>
+      </w:r>
+    </w:p>
+    <w:p>
+      <w:pPr>
+        <w:rPr>
+          <w:sz w:val="22"/>
+          <w:szCs w:val="22"/>
+        </w:rPr>
+      </w:pPr>
+      <w:r>
+        <w:rPr>
+          <w:sz w:val="22"/>
+          <w:szCs w:val="22"/>
+        </w:rPr>
+        <w:t xml:space="preserve">  </w:t>
+      </w:r>
+      <w:r>
+        <w:rPr>
+          <w:sz w:val="22"/>
+          <w:szCs w:val="22"/>
+        </w:rPr>
+        <w:t xml:space="preserve">// Authenticate whether need recursion or not (check </w:t>
+      </w:r>
+      <w:r>
+        <w:rPr>
+          <w:sz w:val="22"/>
+          <w:szCs w:val="22"/>
+        </w:rPr>
+        <w:t>if any rows</w:t>
+      </w:r>
+      <w:r>
+        <w:rPr>
+          <w:sz w:val="22"/>
+          <w:szCs w:val="22"/>
+        </w:rPr>
+        <w:t>)</w:t>
+      </w:r>
+    </w:p>
+    <w:p>
+      <w:pPr>
+        <w:rPr>
+          <w:sz w:val="22"/>
+          <w:szCs w:val="22"/>
+        </w:rPr>
+      </w:pPr>
+      <w:r>
+        <w:rPr>
+          <w:sz w:val="22"/>
+          <w:szCs w:val="22"/>
+        </w:rPr>
+        <w:t xml:space="preserve">  if</w:t>
+      </w:r>
+      <w:r>
+        <w:rPr>
+          <w:sz w:val="22"/>
+          <w:szCs w:val="22"/>
+        </w:rPr>
+        <w:t xml:space="preserve"> </w:t>
+      </w:r>
+      <w:r>
+        <w:rPr>
+          <w:sz w:val="22"/>
+          <w:szCs w:val="22"/>
+        </w:rPr>
+        <w:t>(rows == 0)</w:t>
+      </w:r>
+    </w:p>
+    <w:p>
+      <w:pPr>
+        <w:rPr>
+          <w:sz w:val="22"/>
+          <w:szCs w:val="22"/>
+        </w:rPr>
+      </w:pPr>
+      <w:r>
+        <w:rPr>
+          <w:sz w:val="22"/>
+          <w:szCs w:val="22"/>
+        </w:rPr>
+        <w:t xml:space="preserve">    </w:t>
+      </w:r>
+      <w:r>
+        <w:rPr>
+          <w:sz w:val="22"/>
+          <w:szCs w:val="22"/>
+        </w:rPr>
+        <w:t xml:space="preserve">return </w:t>
+      </w:r>
+      <w:proofErr w:type="gramStart"/>
+      <w:r>
+        <w:rPr>
+          <w:sz w:val="22"/>
+          <w:szCs w:val="22"/>
+        </w:rPr>
+        <w:t>0;</w:t>
+      </w:r>
+      <w:proofErr w:type="gramEnd"/>
+    </w:p>
+    <w:p>
+      <w:pPr>
+        <w:rPr>
+          <w:sz w:val="22"/>
+          <w:szCs w:val="22"/>
+        </w:rPr>
+      </w:pPr>
+    </w:p>
+    <w:p>
+      <w:pPr>
+        <w:rPr>
+          <w:sz w:val="22"/>
+          <w:szCs w:val="22"/>
+        </w:rPr>
+      </w:pPr>
+      <w:r>
+        <w:rPr>
+          <w:sz w:val="22"/>
+          <w:szCs w:val="22"/>
+        </w:rPr>
+        <w:t xml:space="preserve">  // Returns how many blocks in rows so far + current row</w:t>
+      </w:r>
+    </w:p>
+    <w:p>
+      <w:pPr>
+        <w:rPr>
+          <w:sz w:val="22"/>
+          <w:szCs w:val="22"/>
+        </w:rPr>
+      </w:pPr>
+      <w:r>
+        <w:rPr>
+          <w:sz w:val="22"/>
+          <w:szCs w:val="22"/>
+        </w:rPr>
+        <w:t xml:space="preserve">  else</w:t>
+      </w:r>
+    </w:p>
+    <w:p>
+      <w:pPr>
+        <w:rPr>
+          <w:sz w:val="22"/>
+          <w:szCs w:val="22"/>
+        </w:rPr>
+      </w:pPr>
+      <w:r>
+        <w:rPr>
+          <w:sz w:val="22"/>
+          <w:szCs w:val="22"/>
+        </w:rPr>
+        <w:t xml:space="preserve">    </w:t>
+      </w:r>
+      <w:r>
+        <w:rPr>
+          <w:sz w:val="22"/>
+          <w:szCs w:val="22"/>
+        </w:rPr>
+        <w:t xml:space="preserve">return rows + </w:t>
+      </w:r>
+      <w:proofErr w:type="gramStart"/>
+      <w:r>
+        <w:rPr>
+          <w:sz w:val="22"/>
+          <w:szCs w:val="22"/>
+        </w:rPr>
+        <w:t>triangle(</w:t>
+      </w:r>
+      <w:proofErr w:type="gramEnd"/>
+      <w:r>
+        <w:rPr>
+          <w:sz w:val="22"/>
+          <w:szCs w:val="22"/>
+        </w:rPr>
+        <w:t>rows</w:t>
+      </w:r>
+      <w:r>
+        <w:rPr>
+          <w:sz w:val="22"/>
+          <w:szCs w:val="22"/>
+        </w:rPr>
+        <w:t xml:space="preserve"> </w:t>
+      </w:r>
+      <w:r>
+        <w:rPr>
+          <w:sz w:val="22"/>
+          <w:szCs w:val="22"/>
+        </w:rPr>
+        <w:t>-</w:t>
+      </w:r>
+      <w:r>
+        <w:rPr>
+          <w:sz w:val="22"/>
+          <w:szCs w:val="22"/>
+        </w:rPr>
+        <w:t xml:space="preserve"> </w:t>
+      </w:r>
+      <w:r>
+        <w:rPr>
+          <w:sz w:val="22"/>
+          <w:szCs w:val="22"/>
+        </w:rPr>
+        <w:t>1);</w:t>
+      </w:r>
+    </w:p>
+    <w:p>
+      <w:pPr>
+        <w:rPr>
+          <w:sz w:val="22"/>
+          <w:szCs w:val="22"/>
+        </w:rPr>
+      </w:pPr>
+      <w:r>
+        <w:rPr>
+          <w:sz w:val="22"/>
+          <w:szCs w:val="22"/>
+        </w:rPr>
+        <w:t>}</w:t>
+      </w:r>
+    </w:p>
+    <w:p>
+      <w:pPr>
+        <w:rPr>
+          <w:sz w:val="22"/>
+          <w:szCs w:val="22"/>
+        </w:rPr>
+      </w:pPr>
+    </w:p>
+    <w:p>
+      <w:pPr>
+        <w:rPr>
+          <w:sz w:val="28"/>
+          <w:szCs w:val="28"/>
+        </w:rPr>
+      </w:pPr>
+      <w:proofErr w:type="spellStart"/>
+      <w:r>
+        <w:rPr>
+          <w:sz w:val="28"/>
+          <w:szCs w:val="28"/>
+        </w:rPr>
+        <w:t>noX</w:t>
+      </w:r>
+      <w:proofErr w:type="spellEnd"/>
+    </w:p>
+    <w:p>
+      <w:pPr>
+        <w:rPr>
+          <w:sz w:val="28"/>
+          <w:szCs w:val="28"/>
+        </w:rPr>
+      </w:pPr>
+    </w:p>
+    <w:p>
+      <w:pPr>
+        <w:rPr>
+          <w:sz w:val="22"/>
+          <w:szCs w:val="22"/>
+        </w:rPr>
+      </w:pPr>
+      <w:r>
+        <w:rPr>
+          <w:sz w:val="22"/>
+          <w:szCs w:val="22"/>
+        </w:rPr>
+        <w:t xml:space="preserve">public String </w:t>
+      </w:r>
+      <w:proofErr w:type="spellStart"/>
+      <w:proofErr w:type="gramStart"/>
+      <w:r>
+        <w:rPr>
+          <w:sz w:val="22"/>
+          <w:szCs w:val="22"/>
+        </w:rPr>
+        <w:t>noX</w:t>
+      </w:r>
+      <w:proofErr w:type="spellEnd"/>
+      <w:r>
+        <w:rPr>
+          <w:sz w:val="22"/>
+          <w:szCs w:val="22"/>
+        </w:rPr>
+        <w:t>(</w:t>
+      </w:r>
+      <w:proofErr w:type="gramEnd"/>
+      <w:r>
+        <w:rPr>
+          <w:sz w:val="22"/>
+          <w:szCs w:val="22"/>
+        </w:rPr>
+        <w:t>String str) {</w:t>
+      </w:r>
+    </w:p>
+    <w:p>
+      <w:pPr>
+        <w:rPr>
+          <w:sz w:val="22"/>
+          <w:szCs w:val="22"/>
+        </w:rPr>
+      </w:pPr>
+      <w:r>
+        <w:rPr>
+          <w:sz w:val="22"/>
+          <w:szCs w:val="22"/>
+        </w:rPr>
+        <w:t xml:space="preserve">  </w:t>
+      </w:r>
+    </w:p>
+    <w:p>
+      <w:pPr>
+        <w:rPr>
+          <w:sz w:val="22"/>
+          <w:szCs w:val="22"/>
+        </w:rPr>
+      </w:pPr>
+      <w:r>
+        <w:rPr>
+          <w:sz w:val="22"/>
+          <w:szCs w:val="22"/>
+        </w:rPr>
+        <w:t xml:space="preserve">  // Authenticate whether need recursion or not (check length of string)</w:t>
+      </w:r>
+    </w:p>
+    <w:p>
+      <w:pPr>
+        <w:rPr>
+          <w:sz w:val="22"/>
+          <w:szCs w:val="22"/>
+        </w:rPr>
+      </w:pPr>
+      <w:r>
+        <w:rPr>
+          <w:sz w:val="22"/>
+          <w:szCs w:val="22"/>
+        </w:rPr>
+        <w:t xml:space="preserve">  if (</w:t>
+      </w:r>
+      <w:proofErr w:type="spellStart"/>
+      <w:proofErr w:type="gramStart"/>
+      <w:r>
+        <w:rPr>
+          <w:sz w:val="22"/>
+          <w:szCs w:val="22"/>
+        </w:rPr>
+        <w:t>str.length</w:t>
+      </w:r>
+      <w:proofErr w:type="spellEnd"/>
+      <w:proofErr w:type="gramEnd"/>
+      <w:r>
+        <w:rPr>
+          <w:sz w:val="22"/>
+          <w:szCs w:val="22"/>
+        </w:rPr>
+        <w:t>() == 0) {</w:t>
+      </w:r>
+    </w:p>
+    <w:p>
+      <w:pPr>
+        <w:rPr>
+          <w:sz w:val="22"/>
+          <w:szCs w:val="22"/>
+        </w:rPr>
+      </w:pPr>
+      <w:r>
+        <w:rPr>
+          <w:sz w:val="22"/>
+          <w:szCs w:val="22"/>
+        </w:rPr>
+        <w:t xml:space="preserve">    return "</w:t>
+      </w:r>
+      <w:proofErr w:type="gramStart"/>
+      <w:r>
+        <w:rPr>
+          <w:sz w:val="22"/>
+          <w:szCs w:val="22"/>
+        </w:rPr>
+        <w:t>";</w:t>
+      </w:r>
+      <w:proofErr w:type="gramEnd"/>
+    </w:p>
+    <w:p>
+      <w:pPr>
+        <w:rPr>
+          <w:sz w:val="22"/>
+          <w:szCs w:val="22"/>
+        </w:rPr>
+      </w:pPr>
+      <w:r>
+        <w:rPr>
+          <w:sz w:val="22"/>
+          <w:szCs w:val="22"/>
+        </w:rPr>
+        <w:t xml:space="preserve">  }</w:t>
+      </w:r>
+    </w:p>
+    <w:p>
+      <w:pPr>
+        <w:rPr>
+          <w:sz w:val="22"/>
+          <w:szCs w:val="22"/>
+        </w:rPr>
+      </w:pPr>
+      <w:r>
+        <w:rPr>
+          <w:sz w:val="22"/>
+          <w:szCs w:val="22"/>
+        </w:rPr>
+        <w:t xml:space="preserve">  </w:t>
+      </w:r>
+    </w:p>
+    <w:p>
+      <w:pPr>
+        <w:rPr>
+          <w:sz w:val="22"/>
+          <w:szCs w:val="22"/>
+        </w:rPr>
+      </w:pPr>
+      <w:r>
+        <w:rPr>
+          <w:sz w:val="22"/>
+          <w:szCs w:val="22"/>
+        </w:rPr>
+        <w:t xml:space="preserve">  /*</w:t>
+      </w:r>
+    </w:p>
+    <w:p>
+      <w:pPr>
+        <w:rPr>
+          <w:sz w:val="22"/>
+          <w:szCs w:val="22"/>
+        </w:rPr>
+      </w:pPr>
+      <w:r>
+        <w:rPr>
+          <w:sz w:val="22"/>
+          <w:szCs w:val="22"/>
+        </w:rPr>
+        <w:t xml:space="preserve">  Returns character at specific index, if first is x, start </w:t>
+      </w:r>
+      <w:proofErr w:type="gramStart"/>
+      <w:r>
+        <w:rPr>
+          <w:sz w:val="22"/>
+          <w:szCs w:val="22"/>
+        </w:rPr>
+        <w:t>recurse</w:t>
+      </w:r>
+      <w:proofErr w:type="gramEnd"/>
+    </w:p>
+    <w:p>
+      <w:pPr>
+        <w:rPr>
+          <w:sz w:val="22"/>
+          <w:szCs w:val="22"/>
+        </w:rPr>
+      </w:pPr>
+      <w:r>
+        <w:rPr>
+          <w:sz w:val="22"/>
+          <w:szCs w:val="22"/>
+        </w:rPr>
+        <w:t xml:space="preserve">  it appends character to resulting string and calls again with </w:t>
+      </w:r>
+      <w:proofErr w:type="gramStart"/>
+      <w:r>
+        <w:rPr>
+          <w:sz w:val="22"/>
+          <w:szCs w:val="22"/>
+        </w:rPr>
+        <w:t>remaining</w:t>
+      </w:r>
+      <w:proofErr w:type="gramEnd"/>
+    </w:p>
+    <w:p>
+      <w:pPr>
+        <w:rPr>
+          <w:sz w:val="22"/>
+          <w:szCs w:val="22"/>
+        </w:rPr>
+      </w:pPr>
+      <w:r>
+        <w:rPr>
+          <w:sz w:val="22"/>
+          <w:szCs w:val="22"/>
+        </w:rPr>
+        <w:t xml:space="preserve">  characters</w:t>
+      </w:r>
+    </w:p>
+    <w:p>
+      <w:pPr>
+        <w:rPr>
+          <w:sz w:val="22"/>
+          <w:szCs w:val="22"/>
+        </w:rPr>
+      </w:pPr>
+      <w:r>
+        <w:rPr>
+          <w:sz w:val="22"/>
+          <w:szCs w:val="22"/>
+        </w:rPr>
+        <w:t xml:space="preserve">  */</w:t>
+      </w:r>
+    </w:p>
+    <w:p>
+      <w:pPr>
+        <w:rPr>
+          <w:sz w:val="22"/>
+          <w:szCs w:val="22"/>
+        </w:rPr>
+      </w:pPr>
+      <w:r>
+        <w:rPr>
+          <w:sz w:val="22"/>
+          <w:szCs w:val="22"/>
+        </w:rPr>
+        <w:t xml:space="preserve">  </w:t>
+      </w:r>
+    </w:p>
+    <w:p>
+      <w:pPr>
+        <w:rPr>
+          <w:sz w:val="22"/>
+          <w:szCs w:val="22"/>
+        </w:rPr>
+      </w:pPr>
+      <w:r>
+        <w:rPr>
+          <w:sz w:val="22"/>
+          <w:szCs w:val="22"/>
+        </w:rPr>
+        <w:t xml:space="preserve">  if (</w:t>
+      </w:r>
+      <w:proofErr w:type="spellStart"/>
+      <w:proofErr w:type="gramStart"/>
+      <w:r>
+        <w:rPr>
+          <w:sz w:val="22"/>
+          <w:szCs w:val="22"/>
+        </w:rPr>
+        <w:t>str.charAt</w:t>
+      </w:r>
+      <w:proofErr w:type="spellEnd"/>
+      <w:proofErr w:type="gramEnd"/>
+      <w:r>
+        <w:rPr>
+          <w:sz w:val="22"/>
+          <w:szCs w:val="22"/>
+        </w:rPr>
+        <w:t>(0) == 'x') {</w:t>
+      </w:r>
+    </w:p>
+    <w:p>
+      <w:pPr>
+        <w:rPr>
+          <w:sz w:val="22"/>
+          <w:szCs w:val="22"/>
+        </w:rPr>
+      </w:pPr>
+      <w:r>
+        <w:rPr>
+          <w:sz w:val="22"/>
+          <w:szCs w:val="22"/>
+        </w:rPr>
+        <w:t xml:space="preserve">    return </w:t>
+      </w:r>
+      <w:proofErr w:type="spellStart"/>
+      <w:r>
+        <w:rPr>
+          <w:sz w:val="22"/>
+          <w:szCs w:val="22"/>
+        </w:rPr>
+        <w:t>noX</w:t>
+      </w:r>
+      <w:proofErr w:type="spellEnd"/>
+      <w:r>
+        <w:rPr>
+          <w:sz w:val="22"/>
+          <w:szCs w:val="22"/>
+        </w:rPr>
+        <w:t>(</w:t>
+      </w:r>
+      <w:proofErr w:type="spellStart"/>
+      <w:proofErr w:type="gramStart"/>
+      <w:r>
+        <w:rPr>
+          <w:sz w:val="22"/>
+          <w:szCs w:val="22"/>
+        </w:rPr>
+        <w:t>str.substring</w:t>
+      </w:r>
+      <w:proofErr w:type="spellEnd"/>
+      <w:proofErr w:type="gramEnd"/>
+      <w:r>
+        <w:rPr>
+          <w:sz w:val="22"/>
+          <w:szCs w:val="22"/>
+        </w:rPr>
+        <w:t>(1));</w:t>
+      </w:r>
+    </w:p>
+    <w:p>
+      <w:pPr>
+        <w:rPr>
+          <w:sz w:val="22"/>
+          <w:szCs w:val="22"/>
+        </w:rPr>
+      </w:pPr>
+      <w:r>
+        <w:rPr>
+          <w:sz w:val="22"/>
+          <w:szCs w:val="22"/>
+        </w:rPr>
+        <w:t xml:space="preserve">  } else {</w:t>
+      </w:r>
+    </w:p>
+    <w:p>
+      <w:pPr>
+        <w:rPr>
+          <w:sz w:val="22"/>
+          <w:szCs w:val="22"/>
+        </w:rPr>
+      </w:pPr>
+      <w:r>
+        <w:rPr>
+          <w:sz w:val="22"/>
+          <w:szCs w:val="22"/>
+        </w:rPr>
+        <w:t xml:space="preserve">    return </w:t>
+      </w:r>
+      <w:proofErr w:type="spellStart"/>
+      <w:proofErr w:type="gramStart"/>
+      <w:r>
+        <w:rPr>
+          <w:sz w:val="22"/>
+          <w:szCs w:val="22"/>
+        </w:rPr>
+        <w:t>str.charAt</w:t>
+      </w:r>
+      <w:proofErr w:type="spellEnd"/>
+      <w:proofErr w:type="gramEnd"/>
+      <w:r>
+        <w:rPr>
+          <w:sz w:val="22"/>
+          <w:szCs w:val="22"/>
+        </w:rPr>
+        <w:t xml:space="preserve">(0) + </w:t>
+      </w:r>
+      <w:proofErr w:type="spellStart"/>
+      <w:r>
+        <w:rPr>
+          <w:sz w:val="22"/>
+          <w:szCs w:val="22"/>
+        </w:rPr>
+        <w:t>noX</w:t>
+      </w:r>
+      <w:proofErr w:type="spellEnd"/>
+      <w:r>
+        <w:rPr>
+          <w:sz w:val="22"/>
+          <w:szCs w:val="22"/>
+        </w:rPr>
+        <w:t>(</w:t>
+      </w:r>
+      <w:proofErr w:type="spellStart"/>
+      <w:r>
+        <w:rPr>
+          <w:sz w:val="22"/>
+          <w:szCs w:val="22"/>
+        </w:rPr>
+        <w:t>str.substring</w:t>
+      </w:r>
+      <w:proofErr w:type="spellEnd"/>
+      <w:r>
+        <w:rPr>
+          <w:sz w:val="22"/>
+          <w:szCs w:val="22"/>
+        </w:rPr>
+        <w:t>(1));</w:t>
+      </w:r>
+    </w:p>
+    <w:p>
+      <w:pPr>
+        <w:rPr>
+          <w:sz w:val="22"/>
+          <w:szCs w:val="22"/>
+        </w:rPr>
+      </w:pPr>
+      <w:r>
+        <w:rPr>
+          <w:sz w:val="22"/>
+          <w:szCs w:val="22"/>
+        </w:rPr>
+        <w:t xml:space="preserve">  }</w:t>
+      </w:r>
+    </w:p>
+    <w:p>
+      <w:pPr>
+        <w:rPr>
+          <w:sz w:val="22"/>
+          <w:szCs w:val="22"/>
+        </w:rPr>
+      </w:pPr>
+      <w:r>
+        <w:rPr>
+          <w:sz w:val="22"/>
+          <w:szCs w:val="22"/>
+        </w:rPr>
+        <w:t>}</w:t>
       </w:r>
     </w:p>
     <w:sectPr>

</xml_diff>